<commit_message>
Nuevos analisis, creacion de script para analizar datos con modelos lineales
</commit_message>
<xml_diff>
--- a/informe_final.docx
+++ b/informe_final.docx
@@ -575,7 +575,7 @@
         </w:rPr>
         <w:t xml:space="preserve">Figure </w:t>
       </w:r>
-      <w:bookmarkStart w:id="20ab4026-15e3-4649-be76-26d288ad72c2" w:name="alphageneral"/>
+      <w:bookmarkStart w:id="ccc3c207-d187-4b29-9f34-f28caa8dc803" w:name="alphageneral"/>
       <w:r xmlns:w14="http://schemas.microsoft.com/office/word/2010/wordml">
         <w:rPr>
           <w:rFonts/>
@@ -597,7 +597,7 @@
         </w:rPr>
         <w:fldChar w:fldCharType="end" w:dirty="true"/>
       </w:r>
-      <w:bookmarkEnd w:id="20ab4026-15e3-4649-be76-26d288ad72c2"/>
+      <w:bookmarkEnd w:id="ccc3c207-d187-4b29-9f34-f28caa8dc803"/>
       <w:r>
         <w:rPr>
           <w:rFonts/>
@@ -694,7 +694,7 @@
         </w:rPr>
         <w:t xml:space="preserve">Figure </w:t>
       </w:r>
-      <w:bookmarkStart w:id="6d68db7d-ab86-4054-8b5e-dc9743d9ae5b" w:name="alphaelev"/>
+      <w:bookmarkStart w:id="68fca212-f7a5-49ed-b935-2f6623502274" w:name="alphaelev"/>
       <w:r xmlns:w14="http://schemas.microsoft.com/office/word/2010/wordml">
         <w:rPr>
           <w:rFonts/>
@@ -716,7 +716,7 @@
         </w:rPr>
         <w:fldChar w:fldCharType="end" w:dirty="true"/>
       </w:r>
-      <w:bookmarkEnd w:id="6d68db7d-ab86-4054-8b5e-dc9743d9ae5b"/>
+      <w:bookmarkEnd w:id="68fca212-f7a5-49ed-b935-2f6623502274"/>
       <w:r>
         <w:rPr>
           <w:rFonts/>
@@ -833,7 +833,7 @@
         </w:rPr>
         <w:t xml:space="preserve">Figure </w:t>
       </w:r>
-      <w:bookmarkStart w:id="07a97985-fffb-4061-a980-a66f199bac16" w:name="betageneral"/>
+      <w:bookmarkStart w:id="6cfa9e0a-2238-483c-aaa7-627a451f50f7" w:name="betageneral"/>
       <w:r xmlns:w14="http://schemas.microsoft.com/office/word/2010/wordml">
         <w:rPr>
           <w:rFonts/>
@@ -855,7 +855,7 @@
         </w:rPr>
         <w:fldChar w:fldCharType="end" w:dirty="true"/>
       </w:r>
-      <w:bookmarkEnd w:id="07a97985-fffb-4061-a980-a66f199bac16"/>
+      <w:bookmarkEnd w:id="6cfa9e0a-2238-483c-aaa7-627a451f50f7"/>
       <w:r>
         <w:rPr>
           <w:rFonts/>
@@ -924,7 +924,7 @@
         </w:rPr>
         <w:t xml:space="preserve">Figure </w:t>
       </w:r>
-      <w:bookmarkStart w:id="cd77bfc6-0323-42ff-ac7f-a930af13bb70" w:name="betaelev"/>
+      <w:bookmarkStart w:id="7c8e4388-617d-4fa8-bd74-94d697b14893" w:name="betaelev"/>
       <w:r xmlns:w14="http://schemas.microsoft.com/office/word/2010/wordml">
         <w:rPr>
           <w:rFonts/>
@@ -946,7 +946,7 @@
         </w:rPr>
         <w:fldChar w:fldCharType="end" w:dirty="true"/>
       </w:r>
-      <w:bookmarkEnd w:id="cd77bfc6-0323-42ff-ac7f-a930af13bb70"/>
+      <w:bookmarkEnd w:id="7c8e4388-617d-4fa8-bd74-94d697b14893"/>
       <w:r>
         <w:rPr>
           <w:rFonts/>
@@ -1043,7 +1043,7 @@
         </w:rPr>
         <w:t xml:space="preserve">Figure </w:t>
       </w:r>
-      <w:bookmarkStart w:id="ff371913-0369-4014-ad6f-98b5415a6fd1" w:name="tempalfa"/>
+      <w:bookmarkStart w:id="d28d5fd3-dc2c-4149-9f4e-5ff655269bb8" w:name="tempalfa"/>
       <w:r xmlns:w14="http://schemas.microsoft.com/office/word/2010/wordml">
         <w:rPr>
           <w:rFonts/>
@@ -1065,7 +1065,7 @@
         </w:rPr>
         <w:fldChar w:fldCharType="end" w:dirty="true"/>
       </w:r>
-      <w:bookmarkEnd w:id="ff371913-0369-4014-ad6f-98b5415a6fd1"/>
+      <w:bookmarkEnd w:id="d28d5fd3-dc2c-4149-9f4e-5ff655269bb8"/>
       <w:r>
         <w:rPr>
           <w:rFonts/>
@@ -1162,7 +1162,7 @@
         </w:rPr>
         <w:t xml:space="preserve">Figure </w:t>
       </w:r>
-      <w:bookmarkStart w:id="0450e668-5f23-4daa-a74e-2d5d338890eb" w:name="tempbeta"/>
+      <w:bookmarkStart w:id="f3a61096-5abf-4c29-93ca-2a1c87324068" w:name="tempbeta"/>
       <w:r xmlns:w14="http://schemas.microsoft.com/office/word/2010/wordml">
         <w:rPr>
           <w:rFonts/>
@@ -1184,7 +1184,7 @@
         </w:rPr>
         <w:fldChar w:fldCharType="end" w:dirty="true"/>
       </w:r>
-      <w:bookmarkEnd w:id="0450e668-5f23-4daa-a74e-2d5d338890eb"/>
+      <w:bookmarkEnd w:id="f3a61096-5abf-4c29-93ca-2a1c87324068"/>
       <w:r>
         <w:rPr>
           <w:rFonts/>

</xml_diff>